<commit_message>
Añadir comentario en monitoria
</commit_message>
<xml_diff>
--- a/docs/Rutas-Backend.docx
+++ b/docs/Rutas-Backend.docx
@@ -259,13 +259,8 @@
               <w:jc w:val="center"/>
             </w:pPr>
             <w:r>
-              <w:t>/</w:t>
-            </w:r>
-            <w:proofErr w:type="spellStart"/>
-            <w:r>
-              <w:t>categories</w:t>
-            </w:r>
-            <w:proofErr w:type="spellEnd"/>
+              <w:t>/categories</w:t>
+            </w:r>
           </w:p>
         </w:tc>
         <w:tc>
@@ -374,21 +369,11 @@
               <w:jc w:val="center"/>
             </w:pPr>
             <w:r>
-              <w:t>/</w:t>
-            </w:r>
-            <w:proofErr w:type="spellStart"/>
-            <w:r>
-              <w:t>categories</w:t>
-            </w:r>
-            <w:proofErr w:type="spellEnd"/>
-            <w:r>
-              <w:t>/</w:t>
-            </w:r>
-            <w:proofErr w:type="spellStart"/>
+              <w:t>/categories/</w:t>
+            </w:r>
             <w:r>
               <w:t>subjects</w:t>
             </w:r>
-            <w:proofErr w:type="spellEnd"/>
           </w:p>
         </w:tc>
         <w:tc>
@@ -490,21 +475,11 @@
               <w:jc w:val="center"/>
             </w:pPr>
             <w:r>
-              <w:t>/</w:t>
-            </w:r>
-            <w:proofErr w:type="spellStart"/>
-            <w:r>
-              <w:t>categories</w:t>
-            </w:r>
-            <w:proofErr w:type="spellEnd"/>
-            <w:r>
-              <w:t>/:</w:t>
-            </w:r>
-            <w:proofErr w:type="spellStart"/>
+              <w:t>/categories/:</w:t>
+            </w:r>
             <w:r>
               <w:t>idCategory</w:t>
             </w:r>
-            <w:proofErr w:type="spellEnd"/>
           </w:p>
         </w:tc>
         <w:tc>
@@ -609,29 +584,8 @@
               <w:jc w:val="center"/>
             </w:pPr>
             <w:r>
-              <w:t>/</w:t>
-            </w:r>
-            <w:proofErr w:type="spellStart"/>
-            <w:r>
-              <w:t>categories</w:t>
-            </w:r>
-            <w:proofErr w:type="spellEnd"/>
-            <w:r>
-              <w:t>/:</w:t>
-            </w:r>
-            <w:proofErr w:type="spellStart"/>
-            <w:r>
-              <w:t>idCategory</w:t>
-            </w:r>
-            <w:proofErr w:type="spellEnd"/>
-            <w:r>
-              <w:t>/</w:t>
-            </w:r>
-            <w:proofErr w:type="spellStart"/>
-            <w:r>
-              <w:t>subjects</w:t>
-            </w:r>
-            <w:proofErr w:type="spellEnd"/>
+              <w:t>/categories/:idCategory/subjects</w:t>
+            </w:r>
           </w:p>
         </w:tc>
         <w:tc>
@@ -746,13 +700,8 @@
               <w:jc w:val="center"/>
             </w:pPr>
             <w:r>
-              <w:t>/</w:t>
-            </w:r>
-            <w:proofErr w:type="spellStart"/>
-            <w:r>
-              <w:t>categories</w:t>
-            </w:r>
-            <w:proofErr w:type="spellEnd"/>
+              <w:t>/categories</w:t>
+            </w:r>
           </w:p>
         </w:tc>
         <w:tc>
@@ -861,29 +810,8 @@
               <w:jc w:val="center"/>
             </w:pPr>
             <w:r>
-              <w:t>/</w:t>
-            </w:r>
-            <w:proofErr w:type="spellStart"/>
-            <w:r>
-              <w:t>categories</w:t>
-            </w:r>
-            <w:proofErr w:type="spellEnd"/>
-            <w:r>
-              <w:t>/:</w:t>
-            </w:r>
-            <w:proofErr w:type="spellStart"/>
-            <w:r>
-              <w:t>idCategory</w:t>
-            </w:r>
-            <w:proofErr w:type="spellEnd"/>
-            <w:r>
-              <w:t>/</w:t>
-            </w:r>
-            <w:proofErr w:type="spellStart"/>
-            <w:r>
-              <w:t>subjects</w:t>
-            </w:r>
-            <w:proofErr w:type="spellEnd"/>
+              <w:t>/categories/:idCategory/subjects</w:t>
+            </w:r>
           </w:p>
         </w:tc>
         <w:tc>
@@ -985,21 +913,11 @@
               <w:jc w:val="center"/>
             </w:pPr>
             <w:r>
-              <w:t>/</w:t>
-            </w:r>
-            <w:proofErr w:type="spellStart"/>
-            <w:r>
-              <w:t>categories</w:t>
-            </w:r>
-            <w:proofErr w:type="spellEnd"/>
-            <w:r>
-              <w:t>/:</w:t>
-            </w:r>
-            <w:proofErr w:type="spellStart"/>
+              <w:t>/categories/:</w:t>
+            </w:r>
             <w:r>
               <w:t>idCategory</w:t>
             </w:r>
-            <w:proofErr w:type="spellEnd"/>
           </w:p>
         </w:tc>
         <w:tc>
@@ -1101,37 +1019,8 @@
               <w:jc w:val="center"/>
             </w:pPr>
             <w:r>
-              <w:t>/</w:t>
-            </w:r>
-            <w:proofErr w:type="spellStart"/>
-            <w:r>
-              <w:t>categories</w:t>
-            </w:r>
-            <w:proofErr w:type="spellEnd"/>
-            <w:r>
-              <w:t>/:</w:t>
-            </w:r>
-            <w:proofErr w:type="spellStart"/>
-            <w:r>
-              <w:t>idCategory</w:t>
-            </w:r>
-            <w:proofErr w:type="spellEnd"/>
-            <w:r>
-              <w:t>/</w:t>
-            </w:r>
-            <w:proofErr w:type="spellStart"/>
-            <w:r>
-              <w:t>subjects</w:t>
-            </w:r>
-            <w:proofErr w:type="spellEnd"/>
-            <w:r>
-              <w:t>/:</w:t>
-            </w:r>
-            <w:proofErr w:type="spellStart"/>
-            <w:r>
-              <w:t>idSubject</w:t>
-            </w:r>
-            <w:proofErr w:type="spellEnd"/>
+              <w:t>/categories/:idCategory/subjects/:idSubject</w:t>
+            </w:r>
           </w:p>
         </w:tc>
         <w:tc>
@@ -1233,45 +1122,8 @@
               <w:jc w:val="center"/>
             </w:pPr>
             <w:r>
-              <w:t>/</w:t>
-            </w:r>
-            <w:proofErr w:type="spellStart"/>
-            <w:r>
-              <w:t>categories</w:t>
-            </w:r>
-            <w:proofErr w:type="spellEnd"/>
-            <w:r>
-              <w:t>/</w:t>
-            </w:r>
-            <w:proofErr w:type="spellStart"/>
-            <w:r>
-              <w:t>subjects</w:t>
-            </w:r>
-            <w:proofErr w:type="spellEnd"/>
-            <w:r>
-              <w:t>/:</w:t>
-            </w:r>
-            <w:proofErr w:type="spellStart"/>
-            <w:r>
-              <w:t>idSubject</w:t>
-            </w:r>
-            <w:proofErr w:type="spellEnd"/>
-            <w:r>
-              <w:t>/</w:t>
-            </w:r>
-            <w:proofErr w:type="spellStart"/>
-            <w:r>
-              <w:t>tutors</w:t>
-            </w:r>
-            <w:proofErr w:type="spellEnd"/>
-            <w:r>
-              <w:t>/:</w:t>
-            </w:r>
-            <w:proofErr w:type="spellStart"/>
-            <w:r>
-              <w:t>user</w:t>
-            </w:r>
-            <w:proofErr w:type="spellEnd"/>
+              <w:t>/categories/subjects/:idSubject/tutors/:user</w:t>
+            </w:r>
           </w:p>
         </w:tc>
         <w:tc>
@@ -1612,13 +1464,8 @@
               <w:jc w:val="center"/>
             </w:pPr>
             <w:r>
-              <w:t>/monitoria/:</w:t>
-            </w:r>
-            <w:proofErr w:type="spellStart"/>
-            <w:r>
-              <w:t>idMonitoria</w:t>
-            </w:r>
-            <w:proofErr w:type="spellEnd"/>
+              <w:t>/monitoria/:idMonitoria</w:t>
+            </w:r>
           </w:p>
         </w:tc>
         <w:tc>
@@ -1739,23 +1586,7 @@
               <w:jc w:val="center"/>
             </w:pPr>
             <w:r>
-              <w:t>/</w:t>
-            </w:r>
-            <w:proofErr w:type="spellStart"/>
-            <w:r>
-              <w:t>users</w:t>
-            </w:r>
-            <w:proofErr w:type="spellEnd"/>
-            <w:r>
-              <w:t>/:</w:t>
-            </w:r>
-            <w:proofErr w:type="spellStart"/>
-            <w:r>
-              <w:t>user</w:t>
-            </w:r>
-            <w:proofErr w:type="spellEnd"/>
-            <w:r>
-              <w:t>/monitorias</w:t>
+              <w:t>/users/:user/monitorias</w:t>
             </w:r>
           </w:p>
         </w:tc>
@@ -1872,13 +1703,8 @@
               <w:jc w:val="center"/>
             </w:pPr>
             <w:r>
-              <w:t>/monitorias/:</w:t>
-            </w:r>
-            <w:proofErr w:type="spellStart"/>
-            <w:r>
-              <w:t>idMonitoria</w:t>
-            </w:r>
-            <w:proofErr w:type="spellEnd"/>
+              <w:t>/monitorias/:idMonitoria</w:t>
+            </w:r>
           </w:p>
         </w:tc>
         <w:tc>
@@ -1936,7 +1762,7 @@
               <w:jc w:val="center"/>
             </w:pPr>
             <w:r>
-              <w:t>DELETE</w:t>
+              <w:t>PUT</w:t>
             </w:r>
           </w:p>
         </w:tc>
@@ -1964,6 +1790,9 @@
               <w:spacing w:line="240" w:lineRule="auto"/>
               <w:jc w:val="center"/>
             </w:pPr>
+            <w:r>
+              <w:t>Monitoria, usuario, tutor y estudiante</w:t>
+            </w:r>
           </w:p>
         </w:tc>
         <w:tc>
@@ -1990,6 +1819,12 @@
               <w:spacing w:line="240" w:lineRule="auto"/>
               <w:jc w:val="center"/>
             </w:pPr>
+            <w:r>
+              <w:t>/monitorias</w:t>
+            </w:r>
+            <w:r>
+              <w:t>/:idMonitoria/users</w:t>
+            </w:r>
           </w:p>
         </w:tc>
         <w:tc>
@@ -2015,6 +1850,11 @@
               </w:pBdr>
               <w:spacing w:line="240" w:lineRule="auto"/>
             </w:pPr>
+            <w:r>
+              <w:t>Añade un comentario a la monitoria dada su id</w:t>
+            </w:r>
+            <w:bookmarkStart w:id="0" w:name="_GoBack"/>
+            <w:bookmarkEnd w:id="0"/>
           </w:p>
         </w:tc>
       </w:tr>
@@ -2044,7 +1884,7 @@
               <w:jc w:val="center"/>
             </w:pPr>
             <w:r>
-              <w:t>GET</w:t>
+              <w:t>DELETE</w:t>
             </w:r>
           </w:p>
         </w:tc>
@@ -2072,9 +1912,6 @@
               <w:spacing w:line="240" w:lineRule="auto"/>
               <w:jc w:val="center"/>
             </w:pPr>
-            <w:r>
-              <w:t>Usuario y Tutor</w:t>
-            </w:r>
           </w:p>
         </w:tc>
         <w:tc>
@@ -2101,22 +1938,6 @@
               <w:spacing w:line="240" w:lineRule="auto"/>
               <w:jc w:val="center"/>
             </w:pPr>
-            <w:r>
-              <w:t>/</w:t>
-            </w:r>
-            <w:proofErr w:type="spellStart"/>
-            <w:r>
-              <w:t>users</w:t>
-            </w:r>
-            <w:proofErr w:type="spellEnd"/>
-            <w:r>
-              <w:t>/</w:t>
-            </w:r>
-            <w:proofErr w:type="spellStart"/>
-            <w:r>
-              <w:t>tutors</w:t>
-            </w:r>
-            <w:proofErr w:type="spellEnd"/>
           </w:p>
         </w:tc>
         <w:tc>
@@ -2142,9 +1963,6 @@
               </w:pBdr>
               <w:spacing w:line="240" w:lineRule="auto"/>
             </w:pPr>
-            <w:r>
-              <w:t>Obtiene una lista con todos los tutores</w:t>
-            </w:r>
           </w:p>
         </w:tc>
       </w:tr>
@@ -2203,7 +2021,7 @@
               <w:jc w:val="center"/>
             </w:pPr>
             <w:r>
-              <w:t>Usuario y Estudiante</w:t>
+              <w:t>Usuario y Tutor</w:t>
             </w:r>
           </w:p>
         </w:tc>
@@ -2232,21 +2050,8 @@
               <w:jc w:val="center"/>
             </w:pPr>
             <w:r>
-              <w:t>/</w:t>
-            </w:r>
-            <w:proofErr w:type="spellStart"/>
-            <w:r>
-              <w:t>users</w:t>
-            </w:r>
-            <w:proofErr w:type="spellEnd"/>
-            <w:r>
-              <w:t>/</w:t>
-            </w:r>
-            <w:proofErr w:type="spellStart"/>
-            <w:r>
-              <w:t>students</w:t>
-            </w:r>
-            <w:proofErr w:type="spellEnd"/>
+              <w:t>/users/tutors</w:t>
+            </w:r>
           </w:p>
         </w:tc>
         <w:tc>
@@ -2263,10 +2068,17 @@
           <w:p>
             <w:pPr>
               <w:widowControl w:val="0"/>
-              <w:spacing w:line="240" w:lineRule="auto"/>
-            </w:pPr>
-            <w:r>
-              <w:t>Obtiene una lista con todos los estudiantes</w:t>
+              <w:pBdr>
+                <w:top w:val="nil"/>
+                <w:left w:val="nil"/>
+                <w:bottom w:val="nil"/>
+                <w:right w:val="nil"/>
+                <w:between w:val="nil"/>
+              </w:pBdr>
+              <w:spacing w:line="240" w:lineRule="auto"/>
+            </w:pPr>
+            <w:r>
+              <w:t>Obtiene una lista con todos los tutores</w:t>
             </w:r>
           </w:p>
         </w:tc>
@@ -2326,7 +2138,7 @@
               <w:jc w:val="center"/>
             </w:pPr>
             <w:r>
-              <w:t>Usuario, Tutor y Estudiante</w:t>
+              <w:t>Usuario y Estudiante</w:t>
             </w:r>
           </w:p>
         </w:tc>
@@ -2355,21 +2167,8 @@
               <w:jc w:val="center"/>
             </w:pPr>
             <w:r>
-              <w:t>/</w:t>
-            </w:r>
-            <w:proofErr w:type="spellStart"/>
-            <w:r>
-              <w:t>users</w:t>
-            </w:r>
-            <w:proofErr w:type="spellEnd"/>
-            <w:r>
-              <w:t>/:</w:t>
-            </w:r>
-            <w:proofErr w:type="spellStart"/>
-            <w:r>
-              <w:t>user</w:t>
-            </w:r>
-            <w:proofErr w:type="spellEnd"/>
+              <w:t>/users/students</w:t>
+            </w:r>
           </w:p>
         </w:tc>
         <w:tc>
@@ -2386,17 +2185,10 @@
           <w:p>
             <w:pPr>
               <w:widowControl w:val="0"/>
-              <w:pBdr>
-                <w:top w:val="nil"/>
-                <w:left w:val="nil"/>
-                <w:bottom w:val="nil"/>
-                <w:right w:val="nil"/>
-                <w:between w:val="nil"/>
-              </w:pBdr>
-              <w:spacing w:line="240" w:lineRule="auto"/>
-            </w:pPr>
-            <w:r>
-              <w:t>Obtiene la información de un tutor o estudiante dado su usuario</w:t>
+              <w:spacing w:line="240" w:lineRule="auto"/>
+            </w:pPr>
+            <w:r>
+              <w:t>Obtiene una lista con todos los estudiantes</w:t>
             </w:r>
           </w:p>
         </w:tc>
@@ -2427,7 +2219,7 @@
               <w:jc w:val="center"/>
             </w:pPr>
             <w:r>
-              <w:t>POST</w:t>
+              <w:t>GET</w:t>
             </w:r>
           </w:p>
         </w:tc>
@@ -2456,7 +2248,7 @@
               <w:jc w:val="center"/>
             </w:pPr>
             <w:r>
-              <w:t>Usuario y Tutor</w:t>
+              <w:t>Usuario, Tutor y Estudiante</w:t>
             </w:r>
           </w:p>
         </w:tc>
@@ -2485,13 +2277,8 @@
               <w:jc w:val="center"/>
             </w:pPr>
             <w:r>
-              <w:t>/</w:t>
-            </w:r>
-            <w:proofErr w:type="spellStart"/>
-            <w:r>
-              <w:t>tutors</w:t>
-            </w:r>
-            <w:proofErr w:type="spellEnd"/>
+              <w:t>/users/:user</w:t>
+            </w:r>
           </w:p>
         </w:tc>
         <w:tc>
@@ -2518,7 +2305,7 @@
               <w:spacing w:line="240" w:lineRule="auto"/>
             </w:pPr>
             <w:r>
-              <w:t>Crea un nuevo tutor</w:t>
+              <w:t>Obtiene la información de un tutor o estudiante dado su usuario</w:t>
             </w:r>
           </w:p>
         </w:tc>
@@ -2578,7 +2365,7 @@
               <w:jc w:val="center"/>
             </w:pPr>
             <w:r>
-              <w:t>Usuario y Estudiante</w:t>
+              <w:t>Usuario y Tutor</w:t>
             </w:r>
           </w:p>
         </w:tc>
@@ -2607,13 +2394,8 @@
               <w:jc w:val="center"/>
             </w:pPr>
             <w:r>
-              <w:t>/</w:t>
-            </w:r>
-            <w:proofErr w:type="spellStart"/>
-            <w:r>
-              <w:t>students</w:t>
-            </w:r>
-            <w:proofErr w:type="spellEnd"/>
+              <w:t>/tutors</w:t>
+            </w:r>
           </w:p>
         </w:tc>
         <w:tc>
@@ -2640,7 +2422,7 @@
               <w:spacing w:line="240" w:lineRule="auto"/>
             </w:pPr>
             <w:r>
-              <w:t>Crea un nuevo estudiante</w:t>
+              <w:t>Crea un nuevo tutor</w:t>
             </w:r>
           </w:p>
         </w:tc>
@@ -2671,7 +2453,7 @@
               <w:jc w:val="center"/>
             </w:pPr>
             <w:r>
-              <w:t>PUT</w:t>
+              <w:t>POST</w:t>
             </w:r>
           </w:p>
         </w:tc>
@@ -2700,7 +2482,7 @@
               <w:jc w:val="center"/>
             </w:pPr>
             <w:r>
-              <w:t>Usuario y Tutor</w:t>
+              <w:t>Usuario y Estudiante</w:t>
             </w:r>
           </w:p>
         </w:tc>
@@ -2729,21 +2511,8 @@
               <w:jc w:val="center"/>
             </w:pPr>
             <w:r>
-              <w:t>/</w:t>
-            </w:r>
-            <w:proofErr w:type="spellStart"/>
-            <w:r>
-              <w:t>tutors</w:t>
-            </w:r>
-            <w:proofErr w:type="spellEnd"/>
-            <w:r>
-              <w:t>/:</w:t>
-            </w:r>
-            <w:proofErr w:type="spellStart"/>
-            <w:r>
-              <w:t>user</w:t>
-            </w:r>
-            <w:proofErr w:type="spellEnd"/>
+              <w:t>/students</w:t>
+            </w:r>
           </w:p>
         </w:tc>
         <w:tc>
@@ -2770,7 +2539,7 @@
               <w:spacing w:line="240" w:lineRule="auto"/>
             </w:pPr>
             <w:r>
-              <w:t>Modifica la información de un tutor dado su usuario</w:t>
+              <w:t>Crea un nuevo estudiante</w:t>
             </w:r>
           </w:p>
         </w:tc>
@@ -2830,7 +2599,7 @@
               <w:jc w:val="center"/>
             </w:pPr>
             <w:r>
-              <w:t>Usuario y Estudiante</w:t>
+              <w:t>Usuario y Tutor</w:t>
             </w:r>
           </w:p>
         </w:tc>
@@ -2859,21 +2628,8 @@
               <w:jc w:val="center"/>
             </w:pPr>
             <w:r>
-              <w:t>/</w:t>
-            </w:r>
-            <w:proofErr w:type="spellStart"/>
-            <w:r>
-              <w:t>students</w:t>
-            </w:r>
-            <w:proofErr w:type="spellEnd"/>
-            <w:r>
-              <w:t>/:</w:t>
-            </w:r>
-            <w:proofErr w:type="spellStart"/>
-            <w:r>
-              <w:t>user</w:t>
-            </w:r>
-            <w:proofErr w:type="spellEnd"/>
+              <w:t>/tutors/:user</w:t>
+            </w:r>
           </w:p>
         </w:tc>
         <w:tc>
@@ -2900,10 +2656,7 @@
               <w:spacing w:line="240" w:lineRule="auto"/>
             </w:pPr>
             <w:r>
-              <w:t>Modifica la información de un estudiante dado su</w:t>
-            </w:r>
-            <w:r>
-              <w:t xml:space="preserve"> usuario</w:t>
+              <w:t>Modifica la información de un tutor dado su usuario</w:t>
             </w:r>
           </w:p>
         </w:tc>
@@ -2963,6 +2716,126 @@
               <w:jc w:val="center"/>
             </w:pPr>
             <w:r>
+              <w:t>Usuario y Estudiante</w:t>
+            </w:r>
+          </w:p>
+        </w:tc>
+        <w:tc>
+          <w:tcPr>
+            <w:tcW w:w="3358" w:type="dxa"/>
+            <w:shd w:val="clear" w:color="auto" w:fill="auto"/>
+            <w:tcMar>
+              <w:top w:w="100" w:type="dxa"/>
+              <w:left w:w="100" w:type="dxa"/>
+              <w:bottom w:w="100" w:type="dxa"/>
+              <w:right w:w="100" w:type="dxa"/>
+            </w:tcMar>
+          </w:tcPr>
+          <w:p>
+            <w:pPr>
+              <w:widowControl w:val="0"/>
+              <w:pBdr>
+                <w:top w:val="nil"/>
+                <w:left w:val="nil"/>
+                <w:bottom w:val="nil"/>
+                <w:right w:val="nil"/>
+                <w:between w:val="nil"/>
+              </w:pBdr>
+              <w:spacing w:line="240" w:lineRule="auto"/>
+              <w:jc w:val="center"/>
+            </w:pPr>
+            <w:r>
+              <w:t>/students/:user</w:t>
+            </w:r>
+          </w:p>
+        </w:tc>
+        <w:tc>
+          <w:tcPr>
+            <w:tcW w:w="2279" w:type="dxa"/>
+            <w:shd w:val="clear" w:color="auto" w:fill="auto"/>
+            <w:tcMar>
+              <w:top w:w="100" w:type="dxa"/>
+              <w:left w:w="100" w:type="dxa"/>
+              <w:bottom w:w="100" w:type="dxa"/>
+              <w:right w:w="100" w:type="dxa"/>
+            </w:tcMar>
+          </w:tcPr>
+          <w:p>
+            <w:pPr>
+              <w:widowControl w:val="0"/>
+              <w:pBdr>
+                <w:top w:val="nil"/>
+                <w:left w:val="nil"/>
+                <w:bottom w:val="nil"/>
+                <w:right w:val="nil"/>
+                <w:between w:val="nil"/>
+              </w:pBdr>
+              <w:spacing w:line="240" w:lineRule="auto"/>
+            </w:pPr>
+            <w:r>
+              <w:t>Modifica la información de un estudiante dado su</w:t>
+            </w:r>
+            <w:r>
+              <w:t xml:space="preserve"> usuario</w:t>
+            </w:r>
+          </w:p>
+        </w:tc>
+      </w:tr>
+      <w:tr>
+        <w:tc>
+          <w:tcPr>
+            <w:tcW w:w="1590" w:type="dxa"/>
+            <w:shd w:val="clear" w:color="auto" w:fill="auto"/>
+            <w:tcMar>
+              <w:top w:w="100" w:type="dxa"/>
+              <w:left w:w="100" w:type="dxa"/>
+              <w:bottom w:w="100" w:type="dxa"/>
+              <w:right w:w="100" w:type="dxa"/>
+            </w:tcMar>
+          </w:tcPr>
+          <w:p>
+            <w:pPr>
+              <w:widowControl w:val="0"/>
+              <w:pBdr>
+                <w:top w:val="nil"/>
+                <w:left w:val="nil"/>
+                <w:bottom w:val="nil"/>
+                <w:right w:val="nil"/>
+                <w:between w:val="nil"/>
+              </w:pBdr>
+              <w:spacing w:line="240" w:lineRule="auto"/>
+              <w:jc w:val="center"/>
+            </w:pPr>
+            <w:r>
+              <w:t>PUT</w:t>
+            </w:r>
+          </w:p>
+        </w:tc>
+        <w:tc>
+          <w:tcPr>
+            <w:tcW w:w="1802" w:type="dxa"/>
+            <w:shd w:val="clear" w:color="auto" w:fill="auto"/>
+            <w:tcMar>
+              <w:top w:w="100" w:type="dxa"/>
+              <w:left w:w="100" w:type="dxa"/>
+              <w:bottom w:w="100" w:type="dxa"/>
+              <w:right w:w="100" w:type="dxa"/>
+            </w:tcMar>
+          </w:tcPr>
+          <w:p>
+            <w:pPr>
+              <w:widowControl w:val="0"/>
+              <w:pBdr>
+                <w:top w:val="nil"/>
+                <w:left w:val="nil"/>
+                <w:bottom w:val="nil"/>
+                <w:right w:val="nil"/>
+                <w:between w:val="nil"/>
+              </w:pBdr>
+              <w:spacing w:line="240" w:lineRule="auto"/>
+              <w:jc w:val="center"/>
+            </w:pPr>
+            <w:r>
               <w:t>Usuario, Estudiante y Monitoria</w:t>
             </w:r>
           </w:p>
@@ -2992,29 +2865,8 @@
               <w:jc w:val="center"/>
             </w:pPr>
             <w:r>
-              <w:t>/</w:t>
-            </w:r>
-            <w:proofErr w:type="spellStart"/>
-            <w:r>
-              <w:t>students</w:t>
-            </w:r>
-            <w:proofErr w:type="spellEnd"/>
-            <w:r>
-              <w:t>/:</w:t>
-            </w:r>
-            <w:proofErr w:type="spellStart"/>
-            <w:r>
-              <w:t>user</w:t>
-            </w:r>
-            <w:proofErr w:type="spellEnd"/>
-            <w:r>
-              <w:t>/monitorias/:</w:t>
-            </w:r>
-            <w:proofErr w:type="spellStart"/>
-            <w:r>
-              <w:t>idMonitoria</w:t>
-            </w:r>
-            <w:proofErr w:type="spellEnd"/>
+              <w:t>/students/:user/monitorias/:idMonitoria</w:t>
+            </w:r>
           </w:p>
         </w:tc>
         <w:tc>
@@ -3041,20 +2893,7 @@
               <w:spacing w:line="240" w:lineRule="auto"/>
             </w:pPr>
             <w:r>
-              <w:t xml:space="preserve">Añade a una monitoria dada su id al conjunto de </w:t>
-            </w:r>
-            <w:proofErr w:type="spellStart"/>
-            <w:r>
-              <w:t>monitorias</w:t>
-            </w:r>
-            <w:bookmarkStart w:id="0" w:name="_GoBack"/>
-            <w:bookmarkEnd w:id="0"/>
-            <w:r>
-              <w:t>Realizadas</w:t>
-            </w:r>
-            <w:proofErr w:type="spellEnd"/>
-            <w:r>
-              <w:t xml:space="preserve"> por el estudiante dado su usuario</w:t>
+              <w:t>Añade a una monitoria dada su id al conjunto de monitoriasRealizadas por el estudiante dado su usuario</w:t>
             </w:r>
           </w:p>
         </w:tc>

</xml_diff>